<commit_message>
Add service ticket request handling to InputAnalyzer and SimpleChatService
</commit_message>
<xml_diff>
--- a/E2EOutline_363.docx
+++ b/E2EOutline_363.docx
@@ -371,13 +371,7 @@
         <w:rPr>
           <w:lang w:val="en-US"/>
         </w:rPr>
-        <w:t xml:space="preserve">User story: </w:t>
-      </w:r>
-      <w:r>
-        <w:rPr>
-          <w:lang w:val="en-US"/>
-        </w:rPr>
-        <w:t>Partners who are eligible to quote solutions are enabled in the partner management module in MPC.</w:t>
+        <w:t>User story: Partners who are eligible to quote solutions are enabled in the partner management module in MPC.</w:t>
       </w:r>
     </w:p>
     <w:p>
@@ -414,6 +408,24 @@
           <w:lang w:val="en-US"/>
         </w:rPr>
         <w:t>, which can be billed upfront or monthly. The pricing for the solutions is based on the number of licenses and the contract term of the quote.</w:t>
+      </w:r>
+    </w:p>
+    <w:p>
+      <w:pPr>
+        <w:pStyle w:val="ListParagraph"/>
+        <w:numPr>
+          <w:ilvl w:val="0"/>
+          <w:numId w:val="13"/>
+        </w:numPr>
+        <w:rPr>
+          <w:lang w:val="en-US"/>
+        </w:rPr>
+      </w:pPr>
+      <w:r>
+        <w:rPr>
+          <w:lang w:val="en-US"/>
+        </w:rPr>
+        <w:t>Service ticket: DCC Access</w:t>
       </w:r>
     </w:p>
     <w:p>
@@ -751,6 +763,7 @@
               </w:numPr>
             </w:pPr>
             <w:r>
+              <w:lastRenderedPageBreak/>
               <w:t>Pricing driver</w:t>
             </w:r>
           </w:p>
@@ -773,7 +786,6 @@
               </w:numPr>
             </w:pPr>
             <w:r>
-              <w:lastRenderedPageBreak/>
               <w:t>Price per unit</w:t>
             </w:r>
           </w:p>

</xml_diff>

<commit_message>
Add new query regarding contract onboarding flow in CBA
</commit_message>
<xml_diff>
--- a/E2EOutline_363.docx
+++ b/E2EOutline_363.docx
@@ -19,11 +19,7 @@
     </w:p>
     <w:p>
       <w:pPr>
-        <w:pStyle w:val="ListParagraph"/>
-        <w:numPr>
-          <w:ilvl w:val="0"/>
-          <w:numId w:val="12"/>
-        </w:numPr>
+        <w:ind w:left="360"/>
         <w:rPr>
           <w:lang w:val="en-US"/>
         </w:rPr>
@@ -37,11 +33,7 @@
     </w:p>
     <w:p>
       <w:pPr>
-        <w:pStyle w:val="ListParagraph"/>
-        <w:numPr>
-          <w:ilvl w:val="0"/>
-          <w:numId w:val="12"/>
-        </w:numPr>
+        <w:ind w:left="360"/>
         <w:rPr>
           <w:lang w:val="en-US"/>
         </w:rPr>
@@ -55,11 +47,7 @@
     </w:p>
     <w:p>
       <w:pPr>
-        <w:pStyle w:val="ListParagraph"/>
-        <w:numPr>
-          <w:ilvl w:val="0"/>
-          <w:numId w:val="12"/>
-        </w:numPr>
+        <w:ind w:left="360"/>
         <w:rPr>
           <w:lang w:val="en-US"/>
         </w:rPr>
@@ -68,19 +56,21 @@
         <w:rPr>
           <w:lang w:val="en-US"/>
         </w:rPr>
-        <w:t>I want</w:t>
+        <w:t>What is the contract onboarding flow in CBA for DMPS?</w:t>
       </w:r>
+    </w:p>
+    <w:p>
+      <w:pPr>
+        <w:ind w:left="360"/>
+        <w:rPr>
+          <w:lang w:val="en-US"/>
+        </w:rPr>
+      </w:pPr>
       <w:r>
         <w:rPr>
           <w:lang w:val="en-US"/>
         </w:rPr>
-        <w:t xml:space="preserve"> to</w:t>
-      </w:r>
-      <w:r>
-        <w:rPr>
-          <w:lang w:val="en-US"/>
-        </w:rPr>
-        <w:t xml:space="preserve"> add the functionality where a partner can create a quote to sell solutions, which can then be onboarded and be billed. Which are the systems in CBA that would need to change for this and why?</w:t>
+        <w:t>I want to add the functionality where a partner can create a quote to sell solutions, which can then be onboarded and be billed. Which are the systems in CBA that would need to change for this and why?</w:t>
       </w:r>
     </w:p>
     <w:p>
@@ -297,14 +287,8 @@
         <w:rPr>
           <w:lang w:val="en-US"/>
         </w:rPr>
-        <w:t xml:space="preserve">Broker uses the validated data for contract, account, master agreement and provider contract creation within SAP. A master agreement (MA) in SAP is created </w:t>
-      </w:r>
-      <w:r>
-        <w:rPr>
-          <w:lang w:val="en-US"/>
-        </w:rPr>
         <w:lastRenderedPageBreak/>
-        <w:t>using broker, which is a representation of the contract, and this includes the SAP package. For each device and solution that was part of the deal, a provider contract (PC) is created by Broker. This includes the serial number of the device and solutions, location where they need to be placed and the term of the contract.</w:t>
+        <w:t>Broker uses the validated data for contract, account, master agreement and provider contract creation within SAP. A master agreement (MA) in SAP is created using broker, which is a representation of the contract, and this includes the SAP package. For each device and solution that was part of the deal, a provider contract (PC) is created by Broker. This includes the serial number of the device and solutions, location where they need to be placed and the term of the contract.</w:t>
       </w:r>
     </w:p>
     <w:p>
@@ -358,11 +342,7 @@
     </w:p>
     <w:p>
       <w:pPr>
-        <w:pStyle w:val="ListParagraph"/>
-        <w:numPr>
-          <w:ilvl w:val="0"/>
-          <w:numId w:val="13"/>
-        </w:numPr>
+        <w:ind w:left="360"/>
         <w:rPr>
           <w:lang w:val="en-US"/>
         </w:rPr>
@@ -376,11 +356,7 @@
     </w:p>
     <w:p>
       <w:pPr>
-        <w:pStyle w:val="ListParagraph"/>
-        <w:numPr>
-          <w:ilvl w:val="0"/>
-          <w:numId w:val="13"/>
-        </w:numPr>
+        <w:ind w:left="360"/>
         <w:rPr>
           <w:lang w:val="en-US"/>
         </w:rPr>
@@ -389,34 +365,12 @@
         <w:rPr>
           <w:lang w:val="en-US"/>
         </w:rPr>
-        <w:t xml:space="preserve">Code: </w:t>
-      </w:r>
-      <w:r>
-        <w:rPr>
-          <w:lang w:val="en-US"/>
-        </w:rPr>
-        <w:t>Partners who are enabled can include solutions in the quotes</w:t>
-      </w:r>
-      <w:r>
-        <w:rPr>
-          <w:lang w:val="en-US"/>
-        </w:rPr>
-        <w:t xml:space="preserve"> in MPC</w:t>
-      </w:r>
-      <w:r>
-        <w:rPr>
-          <w:lang w:val="en-US"/>
-        </w:rPr>
-        <w:t>, which can be billed upfront or monthly. The pricing for the solutions is based on the number of licenses and the contract term of the quote.</w:t>
+        <w:t>Code: Partners who are enabled can include solutions in the quotes in MPC, which can be billed upfront or monthly. The pricing for the solutions is based on the number of licenses and the contract term of the quote.</w:t>
       </w:r>
     </w:p>
     <w:p>
       <w:pPr>
-        <w:pStyle w:val="ListParagraph"/>
-        <w:numPr>
-          <w:ilvl w:val="0"/>
-          <w:numId w:val="13"/>
-        </w:numPr>
+        <w:ind w:left="360"/>
         <w:rPr>
           <w:lang w:val="en-US"/>
         </w:rPr>
@@ -719,6 +673,7 @@
               </w:numPr>
             </w:pPr>
             <w:r>
+              <w:lastRenderedPageBreak/>
               <w:t>Data Administrator logs into DART.</w:t>
             </w:r>
           </w:p>
@@ -763,7 +718,6 @@
               </w:numPr>
             </w:pPr>
             <w:r>
-              <w:lastRenderedPageBreak/>
               <w:t>Pricing driver</w:t>
             </w:r>
           </w:p>

</xml_diff>